<commit_message>
Ontologie v1.2 (owl file and report)
</commit_message>
<xml_diff>
--- a/Rapport_ontologie_systeme_solaire.docx
+++ b/Rapport_ontologie_systeme_solaire.docx
@@ -225,7 +225,7 @@
           <w:b w:val="1"/>
           <w:rtl w:val="0"/>
         </w:rPr>
-        <w:t xml:space="preserve">Marie Campo</w:t>
+        <w:t xml:space="preserve">Marie-Elisabeth Campo</w:t>
       </w:r>
     </w:p>
     <w:p>
@@ -1286,7 +1286,7 @@
               <w:vertAlign w:val="baseline"/>
               <w:rtl w:val="0"/>
             </w:rPr>
-            <w:t xml:space="preserve">6</w:t>
+            <w:t xml:space="preserve">7</w:t>
           </w:r>
           <w:r>
             <w:fldChar w:fldCharType="end"/>
@@ -1374,7 +1374,7 @@
               <w:vertAlign w:val="baseline"/>
               <w:rtl w:val="0"/>
             </w:rPr>
-            <w:t xml:space="preserve">6</w:t>
+            <w:t xml:space="preserve">7</w:t>
           </w:r>
           <w:r>
             <w:fldChar w:fldCharType="end"/>
@@ -1568,18 +1568,52 @@
             </w:tabs>
             <w:spacing w:before="60" w:line="240" w:lineRule="auto"/>
             <w:ind w:left="360" w:firstLine="0"/>
-            <w:rPr/>
+            <w:rPr>
+              <w:rFonts w:ascii="Arial" w:cs="Arial" w:eastAsia="Arial" w:hAnsi="Arial"/>
+              <w:b w:val="0"/>
+              <w:i w:val="0"/>
+              <w:smallCaps w:val="0"/>
+              <w:strike w:val="0"/>
+              <w:color w:val="000000"/>
+              <w:sz w:val="22"/>
+              <w:szCs w:val="22"/>
+              <w:u w:val="none"/>
+              <w:shd w:fill="auto" w:val="clear"/>
+              <w:vertAlign w:val="baseline"/>
+            </w:rPr>
           </w:pPr>
           <w:hyperlink w:anchor="_50urjqsbex4j">
             <w:r>
               <w:rPr>
+                <w:rFonts w:ascii="Arial" w:cs="Arial" w:eastAsia="Arial" w:hAnsi="Arial"/>
+                <w:b w:val="0"/>
+                <w:i w:val="0"/>
+                <w:smallCaps w:val="0"/>
+                <w:strike w:val="0"/>
+                <w:color w:val="000000"/>
+                <w:sz w:val="22"/>
+                <w:szCs w:val="22"/>
+                <w:u w:val="none"/>
+                <w:shd w:fill="auto" w:val="clear"/>
+                <w:vertAlign w:val="baseline"/>
                 <w:rtl w:val="0"/>
               </w:rPr>
-              <w:t xml:space="preserve">Retrouver la Terre et Venus</w:t>
+              <w:t xml:space="preserve">Retrouver la Terre et Vénus</w:t>
             </w:r>
           </w:hyperlink>
           <w:r>
             <w:rPr>
+              <w:rFonts w:ascii="Arial" w:cs="Arial" w:eastAsia="Arial" w:hAnsi="Arial"/>
+              <w:b w:val="0"/>
+              <w:i w:val="0"/>
+              <w:smallCaps w:val="0"/>
+              <w:strike w:val="0"/>
+              <w:color w:val="000000"/>
+              <w:sz w:val="22"/>
+              <w:szCs w:val="22"/>
+              <w:u w:val="none"/>
+              <w:shd w:fill="auto" w:val="clear"/>
+              <w:vertAlign w:val="baseline"/>
               <w:rtl w:val="0"/>
             </w:rPr>
             <w:tab/>
@@ -1591,6 +1625,17 @@
           </w:r>
           <w:r>
             <w:rPr>
+              <w:rFonts w:ascii="Arial" w:cs="Arial" w:eastAsia="Arial" w:hAnsi="Arial"/>
+              <w:b w:val="0"/>
+              <w:i w:val="0"/>
+              <w:smallCaps w:val="0"/>
+              <w:strike w:val="0"/>
+              <w:color w:val="000000"/>
+              <w:sz w:val="22"/>
+              <w:szCs w:val="22"/>
+              <w:u w:val="none"/>
+              <w:shd w:fill="auto" w:val="clear"/>
+              <w:vertAlign w:val="baseline"/>
               <w:rtl w:val="0"/>
             </w:rPr>
             <w:t xml:space="preserve">9</w:t>
@@ -1611,11 +1656,34 @@
             </w:tabs>
             <w:spacing w:before="60" w:line="240" w:lineRule="auto"/>
             <w:ind w:left="360" w:firstLine="0"/>
-            <w:rPr/>
+            <w:rPr>
+              <w:rFonts w:ascii="Arial" w:cs="Arial" w:eastAsia="Arial" w:hAnsi="Arial"/>
+              <w:b w:val="0"/>
+              <w:i w:val="0"/>
+              <w:smallCaps w:val="0"/>
+              <w:strike w:val="0"/>
+              <w:color w:val="000000"/>
+              <w:sz w:val="22"/>
+              <w:szCs w:val="22"/>
+              <w:u w:val="none"/>
+              <w:shd w:fill="auto" w:val="clear"/>
+              <w:vertAlign w:val="baseline"/>
+            </w:rPr>
           </w:pPr>
           <w:hyperlink w:anchor="_z0c7exnglti">
             <w:r>
               <w:rPr>
+                <w:rFonts w:ascii="Arial" w:cs="Arial" w:eastAsia="Arial" w:hAnsi="Arial"/>
+                <w:b w:val="0"/>
+                <w:i w:val="0"/>
+                <w:smallCaps w:val="0"/>
+                <w:strike w:val="0"/>
+                <w:color w:val="000000"/>
+                <w:sz w:val="22"/>
+                <w:szCs w:val="22"/>
+                <w:u w:val="none"/>
+                <w:shd w:fill="auto" w:val="clear"/>
+                <w:vertAlign w:val="baseline"/>
                 <w:rtl w:val="0"/>
               </w:rPr>
               <w:t xml:space="preserve">Utiliser des valeurs numériques</w:t>
@@ -1623,6 +1691,17 @@
           </w:hyperlink>
           <w:r>
             <w:rPr>
+              <w:rFonts w:ascii="Arial" w:cs="Arial" w:eastAsia="Arial" w:hAnsi="Arial"/>
+              <w:b w:val="0"/>
+              <w:i w:val="0"/>
+              <w:smallCaps w:val="0"/>
+              <w:strike w:val="0"/>
+              <w:color w:val="000000"/>
+              <w:sz w:val="22"/>
+              <w:szCs w:val="22"/>
+              <w:u w:val="none"/>
+              <w:shd w:fill="auto" w:val="clear"/>
+              <w:vertAlign w:val="baseline"/>
               <w:rtl w:val="0"/>
             </w:rPr>
             <w:tab/>
@@ -1634,6 +1713,17 @@
           </w:r>
           <w:r>
             <w:rPr>
+              <w:rFonts w:ascii="Arial" w:cs="Arial" w:eastAsia="Arial" w:hAnsi="Arial"/>
+              <w:b w:val="0"/>
+              <w:i w:val="0"/>
+              <w:smallCaps w:val="0"/>
+              <w:strike w:val="0"/>
+              <w:color w:val="000000"/>
+              <w:sz w:val="22"/>
+              <w:szCs w:val="22"/>
+              <w:u w:val="none"/>
+              <w:shd w:fill="auto" w:val="clear"/>
+              <w:vertAlign w:val="baseline"/>
               <w:rtl w:val="0"/>
             </w:rPr>
             <w:t xml:space="preserve">9</w:t>
@@ -1654,11 +1744,34 @@
             </w:tabs>
             <w:spacing w:before="60" w:line="240" w:lineRule="auto"/>
             <w:ind w:left="360" w:firstLine="0"/>
-            <w:rPr/>
+            <w:rPr>
+              <w:rFonts w:ascii="Arial" w:cs="Arial" w:eastAsia="Arial" w:hAnsi="Arial"/>
+              <w:b w:val="0"/>
+              <w:i w:val="0"/>
+              <w:smallCaps w:val="0"/>
+              <w:strike w:val="0"/>
+              <w:color w:val="000000"/>
+              <w:sz w:val="22"/>
+              <w:szCs w:val="22"/>
+              <w:u w:val="none"/>
+              <w:shd w:fill="auto" w:val="clear"/>
+              <w:vertAlign w:val="baseline"/>
+            </w:rPr>
           </w:pPr>
           <w:hyperlink w:anchor="_7e1ncyy3t8wi">
             <w:r>
               <w:rPr>
+                <w:rFonts w:ascii="Arial" w:cs="Arial" w:eastAsia="Arial" w:hAnsi="Arial"/>
+                <w:b w:val="0"/>
+                <w:i w:val="0"/>
+                <w:smallCaps w:val="0"/>
+                <w:strike w:val="0"/>
+                <w:color w:val="000000"/>
+                <w:sz w:val="22"/>
+                <w:szCs w:val="22"/>
+                <w:u w:val="none"/>
+                <w:shd w:fill="auto" w:val="clear"/>
+                <w:vertAlign w:val="baseline"/>
                 <w:rtl w:val="0"/>
               </w:rPr>
               <w:t xml:space="preserve">Une requête plus complexe</w:t>
@@ -1666,6 +1779,17 @@
           </w:hyperlink>
           <w:r>
             <w:rPr>
+              <w:rFonts w:ascii="Arial" w:cs="Arial" w:eastAsia="Arial" w:hAnsi="Arial"/>
+              <w:b w:val="0"/>
+              <w:i w:val="0"/>
+              <w:smallCaps w:val="0"/>
+              <w:strike w:val="0"/>
+              <w:color w:val="000000"/>
+              <w:sz w:val="22"/>
+              <w:szCs w:val="22"/>
+              <w:u w:val="none"/>
+              <w:shd w:fill="auto" w:val="clear"/>
+              <w:vertAlign w:val="baseline"/>
               <w:rtl w:val="0"/>
             </w:rPr>
             <w:tab/>
@@ -1677,6 +1801,17 @@
           </w:r>
           <w:r>
             <w:rPr>
+              <w:rFonts w:ascii="Arial" w:cs="Arial" w:eastAsia="Arial" w:hAnsi="Arial"/>
+              <w:b w:val="0"/>
+              <w:i w:val="0"/>
+              <w:smallCaps w:val="0"/>
+              <w:strike w:val="0"/>
+              <w:color w:val="000000"/>
+              <w:sz w:val="22"/>
+              <w:szCs w:val="22"/>
+              <w:u w:val="none"/>
+              <w:shd w:fill="auto" w:val="clear"/>
+              <w:vertAlign w:val="baseline"/>
               <w:rtl w:val="0"/>
             </w:rPr>
             <w:t xml:space="preserve">10</w:t>
@@ -2137,52 +2272,6 @@
             </w:tabs>
             <w:spacing w:before="200" w:line="240" w:lineRule="auto"/>
             <w:ind w:left="0" w:firstLine="0"/>
-            <w:rPr/>
-          </w:pPr>
-          <w:hyperlink w:anchor="_dny3tec0jyz8">
-            <w:r>
-              <w:rPr>
-                <w:b w:val="1"/>
-                <w:rtl w:val="0"/>
-              </w:rPr>
-              <w:t xml:space="preserve">Conclusion</w:t>
-            </w:r>
-          </w:hyperlink>
-          <w:r>
-            <w:rPr>
-              <w:b w:val="1"/>
-              <w:rtl w:val="0"/>
-            </w:rPr>
-            <w:tab/>
-          </w:r>
-          <w:r>
-            <w:fldChar w:fldCharType="begin"/>
-            <w:instrText xml:space="preserve"> PAGEREF _dny3tec0jyz8 \h </w:instrText>
-            <w:fldChar w:fldCharType="separate"/>
-          </w:r>
-          <w:r>
-            <w:rPr>
-              <w:b w:val="1"/>
-              <w:rtl w:val="0"/>
-            </w:rPr>
-            <w:t xml:space="preserve">15</w:t>
-          </w:r>
-          <w:r>
-            <w:fldChar w:fldCharType="end"/>
-          </w:r>
-          <w:r>
-            <w:rPr>
-              <w:rtl w:val="0"/>
-            </w:rPr>
-          </w:r>
-        </w:p>
-        <w:p>
-          <w:pPr>
-            <w:tabs>
-              <w:tab w:val="right" w:pos="9025.511811023624"/>
-            </w:tabs>
-            <w:spacing w:before="200" w:line="240" w:lineRule="auto"/>
-            <w:ind w:left="0" w:firstLine="0"/>
             <w:rPr>
               <w:rFonts w:ascii="Arial" w:cs="Arial" w:eastAsia="Arial" w:hAnsi="Arial"/>
               <w:b w:val="1"/>
@@ -2197,7 +2286,7 @@
               <w:vertAlign w:val="baseline"/>
             </w:rPr>
           </w:pPr>
-          <w:hyperlink w:anchor="_c2a0o6nv9719">
+          <w:hyperlink w:anchor="_dny3tec0jyz8">
             <w:r>
               <w:rPr>
                 <w:rFonts w:ascii="Arial" w:cs="Arial" w:eastAsia="Arial" w:hAnsi="Arial"/>
@@ -2213,7 +2302,7 @@
                 <w:vertAlign w:val="baseline"/>
                 <w:rtl w:val="0"/>
               </w:rPr>
-              <w:t xml:space="preserve">Livrables</w:t>
+              <w:t xml:space="preserve">Conclusion</w:t>
             </w:r>
           </w:hyperlink>
           <w:r>
@@ -2235,7 +2324,7 @@
           </w:r>
           <w:r>
             <w:fldChar w:fldCharType="begin"/>
-            <w:instrText xml:space="preserve"> PAGEREF _c2a0o6nv9719 \h </w:instrText>
+            <w:instrText xml:space="preserve"> PAGEREF _dny3tec0jyz8 \h </w:instrText>
             <w:fldChar w:fldCharType="separate"/>
           </w:r>
           <w:r>
@@ -2253,7 +2342,53 @@
               <w:vertAlign w:val="baseline"/>
               <w:rtl w:val="0"/>
             </w:rPr>
-            <w:t xml:space="preserve">15</w:t>
+            <w:t xml:space="preserve">14</w:t>
+          </w:r>
+          <w:r>
+            <w:fldChar w:fldCharType="end"/>
+          </w:r>
+          <w:r>
+            <w:rPr>
+              <w:rtl w:val="0"/>
+            </w:rPr>
+          </w:r>
+        </w:p>
+        <w:p>
+          <w:pPr>
+            <w:tabs>
+              <w:tab w:val="right" w:pos="9025.511811023624"/>
+            </w:tabs>
+            <w:spacing w:before="200" w:line="240" w:lineRule="auto"/>
+            <w:ind w:left="0" w:firstLine="0"/>
+            <w:rPr/>
+          </w:pPr>
+          <w:hyperlink w:anchor="_1k527w9c3pji">
+            <w:r>
+              <w:rPr>
+                <w:b w:val="1"/>
+                <w:rtl w:val="0"/>
+              </w:rPr>
+              <w:t xml:space="preserve">Livrables</w:t>
+            </w:r>
+          </w:hyperlink>
+          <w:r>
+            <w:rPr>
+              <w:b w:val="1"/>
+              <w:rtl w:val="0"/>
+            </w:rPr>
+            <w:tab/>
+          </w:r>
+          <w:r>
+            <w:fldChar w:fldCharType="begin"/>
+            <w:instrText xml:space="preserve"> PAGEREF _1k527w9c3pji \h </w:instrText>
+            <w:fldChar w:fldCharType="separate"/>
+          </w:r>
+          <w:r>
+            <w:rPr>
+              <w:b w:val="1"/>
+              <w:rtl w:val="0"/>
+            </w:rPr>
+            <w:t xml:space="preserve">14</w:t>
           </w:r>
           <w:r>
             <w:fldChar w:fldCharType="end"/>
@@ -2273,7 +2408,7 @@
             <w:ind w:left="0" w:firstLine="0"/>
             <w:rPr/>
           </w:pPr>
-          <w:hyperlink w:anchor="_85e9xznm432z">
+          <w:hyperlink w:anchor="_vrek6kr19cmb">
             <w:r>
               <w:rPr>
                 <w:b w:val="1"/>
@@ -2291,7 +2426,7 @@
           </w:r>
           <w:r>
             <w:fldChar w:fldCharType="begin"/>
-            <w:instrText xml:space="preserve"> PAGEREF _85e9xznm432z \h </w:instrText>
+            <w:instrText xml:space="preserve"> PAGEREF _vrek6kr19cmb \h </w:instrText>
             <w:fldChar w:fldCharType="separate"/>
           </w:r>
           <w:r>
@@ -2299,7 +2434,7 @@
               <w:b w:val="1"/>
               <w:rtl w:val="0"/>
             </w:rPr>
-            <w:t xml:space="preserve">15</w:t>
+            <w:t xml:space="preserve">14</w:t>
           </w:r>
           <w:r>
             <w:fldChar w:fldCharType="end"/>
@@ -2560,7 +2695,7 @@
         <w:rPr>
           <w:rtl w:val="0"/>
         </w:rPr>
-        <w:t xml:space="preserve">Dans le cadre de ce projet, nous avons choisi de représenter formellement les entités du Système Solaire (planètes, étoiles, satellites, astéroïdes, transneptuniens, etc.). Nous présentons ici le modèle que nous avons créé sur Protégé (concepts, relations, instances), et les fonctionnalités d’inférence qui nous ont permis de compléter automatiquement l’ontologie. Nous verrons également quelques exemples de requêtes qui nous ont permis d’exploiter le modèle.</w:t>
+        <w:t xml:space="preserve">Dans le cadre de ce projet, nous avons choisi de représenter formellement les entités du Système Solaire (planètes, étoiles, satellites, astéroïdes, objets trans-neptuniens, comètes, etc.). Nous présentons ici le modèle que nous avons créé sur Protégé (concepts, relations, instances), et les fonctionnalités d’inférence qui nous ont permis de compléter automatiquement l’ontologie. Nous verrons également quelques exemples de requêtes qui nous ont permis d’exploiter le modèle.</w:t>
       </w:r>
     </w:p>
     <w:p>
@@ -2896,7 +3031,7 @@
         <w:rPr>
           <w:rtl w:val="0"/>
         </w:rPr>
-        <w:t xml:space="preserve">aEtéVisitéPar</w:t>
+        <w:t xml:space="preserve">aMoinsDeSatellitesQue</w:t>
       </w:r>
     </w:p>
     <w:p>
@@ -2914,7 +3049,7 @@
         <w:rPr>
           <w:rtl w:val="0"/>
         </w:rPr>
-        <w:t xml:space="preserve">aMoinsDeSatellitesQue</w:t>
+        <w:t xml:space="preserve">aPlusDeSatellitesQue</w:t>
       </w:r>
     </w:p>
     <w:p>
@@ -2932,7 +3067,7 @@
         <w:rPr>
           <w:rtl w:val="0"/>
         </w:rPr>
-        <w:t xml:space="preserve">aPlusDeSatellitesQue</w:t>
+        <w:t xml:space="preserve">aVisité</w:t>
       </w:r>
     </w:p>
     <w:p>
@@ -2942,15 +3077,12 @@
           <w:numId w:val="10"/>
         </w:numPr>
         <w:ind w:left="1440" w:hanging="360"/>
-        <w:rPr>
-          <w:u w:val="none"/>
-        </w:rPr>
-      </w:pPr>
-      <w:r>
-        <w:rPr>
-          <w:rtl w:val="0"/>
-        </w:rPr>
-        <w:t xml:space="preserve">aVisité</w:t>
+      </w:pPr>
+      <w:r>
+        <w:rPr>
+          <w:rtl w:val="0"/>
+        </w:rPr>
+        <w:t xml:space="preserve">aEtéVisitéPar</w:t>
       </w:r>
     </w:p>
     <w:p>
@@ -3023,6 +3155,78 @@
           <w:rtl w:val="0"/>
         </w:rPr>
         <w:t xml:space="preserve">tourneAutourDe</w:t>
+      </w:r>
+    </w:p>
+    <w:p>
+      <w:pPr>
+        <w:numPr>
+          <w:ilvl w:val="1"/>
+          <w:numId w:val="10"/>
+        </w:numPr>
+        <w:ind w:left="1440" w:hanging="360"/>
+        <w:rPr>
+          <w:u w:val="none"/>
+        </w:rPr>
+      </w:pPr>
+      <w:r>
+        <w:rPr>
+          <w:rtl w:val="0"/>
+        </w:rPr>
+        <w:t xml:space="preserve">ALancé</w:t>
+      </w:r>
+    </w:p>
+    <w:p>
+      <w:pPr>
+        <w:numPr>
+          <w:ilvl w:val="1"/>
+          <w:numId w:val="10"/>
+        </w:numPr>
+        <w:ind w:left="1440" w:hanging="360"/>
+        <w:rPr>
+          <w:u w:val="none"/>
+        </w:rPr>
+      </w:pPr>
+      <w:r>
+        <w:rPr>
+          <w:rtl w:val="0"/>
+        </w:rPr>
+        <w:t xml:space="preserve">AétéLancépar</w:t>
+      </w:r>
+    </w:p>
+    <w:p>
+      <w:pPr>
+        <w:numPr>
+          <w:ilvl w:val="1"/>
+          <w:numId w:val="10"/>
+        </w:numPr>
+        <w:ind w:left="1440" w:hanging="360"/>
+        <w:rPr>
+          <w:u w:val="none"/>
+        </w:rPr>
+      </w:pPr>
+      <w:r>
+        <w:rPr>
+          <w:rtl w:val="0"/>
+        </w:rPr>
+        <w:t xml:space="preserve">aRéaliséUneMissionVers</w:t>
+      </w:r>
+    </w:p>
+    <w:p>
+      <w:pPr>
+        <w:numPr>
+          <w:ilvl w:val="1"/>
+          <w:numId w:val="10"/>
+        </w:numPr>
+        <w:ind w:left="1440" w:hanging="360"/>
+        <w:rPr>
+          <w:u w:val="none"/>
+        </w:rPr>
+      </w:pPr>
+      <w:r>
+        <w:rPr>
+          <w:rtl w:val="0"/>
+        </w:rPr>
+        <w:t xml:space="preserve">aEteObjectifDe</w:t>
       </w:r>
     </w:p>
     <w:p>
@@ -5608,33 +5812,8 @@
           <w:szCs w:val="23"/>
           <w:rtl w:val="0"/>
         </w:rPr>
-        <w:t xml:space="preserve"> : est la propriété inverse de aEtéVisitéPar</w:t>
-      </w:r>
-    </w:p>
-    <w:p>
-      <w:pPr>
-        <w:shd w:fill="f8f8f8" w:val="clear"/>
-        <w:rPr>
-          <w:color w:val="1d1c1d"/>
-          <w:sz w:val="23"/>
-          <w:szCs w:val="23"/>
-        </w:rPr>
-      </w:pPr>
-      <w:r>
-        <w:rPr>
-          <w:rtl w:val="0"/>
-        </w:rPr>
-      </w:r>
-    </w:p>
-    <w:p>
-      <w:pPr>
-        <w:shd w:fill="f8f8f8" w:val="clear"/>
-        <w:rPr>
-          <w:color w:val="1d1c1d"/>
-          <w:sz w:val="23"/>
-          <w:szCs w:val="23"/>
-        </w:rPr>
-      </w:pPr>
+        <w:t xml:space="preserve"> : est la propriété inverse de </w:t>
+      </w:r>
       <w:r>
         <w:rPr>
           <w:b w:val="1"/>
@@ -5643,7 +5822,7 @@
           <w:szCs w:val="23"/>
           <w:rtl w:val="0"/>
         </w:rPr>
-        <w:t xml:space="preserve">aPourSatellite</w:t>
+        <w:t xml:space="preserve">aEtéVisitéPar</w:t>
       </w:r>
       <w:r>
         <w:rPr>
@@ -5652,16 +5831,79 @@
           <w:szCs w:val="23"/>
           <w:rtl w:val="0"/>
         </w:rPr>
-        <w:t xml:space="preserve"> : inverse de</w:t>
-      </w:r>
-      <w:r>
+        <w:t xml:space="preserve">. Aucune des deux n’est réflexive, ni symétrique. La transitivité n’a pas de sens. </w:t>
+      </w:r>
+    </w:p>
+    <w:p>
+      <w:pPr>
+        <w:shd w:fill="f8f8f8" w:val="clear"/>
         <w:rPr>
           <w:color w:val="1d1c1d"/>
           <w:sz w:val="23"/>
           <w:szCs w:val="23"/>
-          <w:rtl w:val="0"/>
-        </w:rPr>
-        <w:t xml:space="preserve"> tourne AutourDe</w:t>
+        </w:rPr>
+      </w:pPr>
+      <w:r>
+        <w:rPr>
+          <w:rtl w:val="0"/>
+        </w:rPr>
+      </w:r>
+    </w:p>
+    <w:p>
+      <w:pPr>
+        <w:shd w:fill="f8f8f8" w:val="clear"/>
+        <w:rPr>
+          <w:color w:val="1d1c1d"/>
+          <w:sz w:val="23"/>
+          <w:szCs w:val="23"/>
+        </w:rPr>
+      </w:pPr>
+      <w:r>
+        <w:rPr>
+          <w:b w:val="1"/>
+          <w:color w:val="1d1c1d"/>
+          <w:sz w:val="23"/>
+          <w:szCs w:val="23"/>
+          <w:rtl w:val="0"/>
+        </w:rPr>
+        <w:t xml:space="preserve">aPourSatellite</w:t>
+      </w:r>
+      <w:r>
+        <w:rPr>
+          <w:color w:val="1d1c1d"/>
+          <w:sz w:val="23"/>
+          <w:szCs w:val="23"/>
+          <w:rtl w:val="0"/>
+        </w:rPr>
+        <w:t xml:space="preserve"> : inverse de</w:t>
+      </w:r>
+      <w:r>
+        <w:rPr>
+          <w:color w:val="1d1c1d"/>
+          <w:sz w:val="23"/>
+          <w:szCs w:val="23"/>
+          <w:rtl w:val="0"/>
+        </w:rPr>
+        <w:t xml:space="preserve"> t</w:t>
+      </w:r>
+      <w:r>
+        <w:rPr>
+          <w:b w:val="1"/>
+          <w:color w:val="1d1c1d"/>
+          <w:sz w:val="23"/>
+          <w:szCs w:val="23"/>
+          <w:rtl w:val="0"/>
+        </w:rPr>
+        <w:t xml:space="preserve">ourne AutourDe</w:t>
+      </w:r>
+      <w:r>
+        <w:rPr>
+          <w:color w:val="1d1c1d"/>
+          <w:sz w:val="23"/>
+          <w:szCs w:val="23"/>
+          <w:rtl w:val="0"/>
+        </w:rPr>
+        <w:t xml:space="preserve">. De la même façon, ces relations ne sont ni symétriques, ni réflexives, ni transitives.</w:t>
       </w:r>
     </w:p>
     <w:p>
@@ -5749,7 +5991,7 @@
           <w:szCs w:val="23"/>
           <w:rtl w:val="0"/>
         </w:rPr>
-        <w:t xml:space="preserve">:  symétrique mais pas transitif ni euclidien -  les orbites sont parcourues dans des temps qui sont en rapport entre elles ; par exemple Io en résonance avec Ganymède et Europe, mais Europe et Ganymède ne sont pas en résonance ensemble.</w:t>
+        <w:t xml:space="preserve">:  signifie que les orbites sont parcourues dans des temps qui sont en rapport entiers entre elles. Cette relation est par nature symétrique mais pas transitive ni euclidienne : par exemple Io est en résonance avec Ganymède et Europe, mais Europe et Ganymède ne sont pas en résonance ensemble, ou du moins pas de façon significative.</w:t>
       </w:r>
     </w:p>
     <w:p>
@@ -5793,7 +6035,7 @@
           <w:szCs w:val="23"/>
           <w:rtl w:val="0"/>
         </w:rPr>
-        <w:t xml:space="preserve"> </w:t>
+        <w:t xml:space="preserve"> : signifie que la </w:t>
       </w:r>
       <w:r>
         <w:rPr>
@@ -5802,7 +6044,7 @@
           <w:szCs w:val="23"/>
           <w:rtl w:val="0"/>
         </w:rPr>
-        <w:t xml:space="preserve">(période de révolution autour de la planète = période de rotation du satellite sur lui-même) : pas symétrique, le satellite présente la même face à la planète mais la planète ne présente pas la même face au satellite (exemple Terre/lune)</w:t>
+        <w:t xml:space="preserve">période de révolution autour de la planète est égale à la période de rotation du satellite sur lui-même, ce qui implique un verrouillage gravitationnel où le satellite présente toujours la même face à la planète, du aux effets de marée : relation pas symétrique, le satellite présente la même face à la planète mais la planète ne présente pas la même face au satellite (exemple Terre/lune). Pas réflexive, ni transitive.</w:t>
       </w:r>
     </w:p>
     <w:p>
@@ -5846,7 +6088,7 @@
           <w:szCs w:val="23"/>
           <w:rtl w:val="0"/>
         </w:rPr>
-        <w:t xml:space="preserve"> : symétrique, transitif et réflexif</w:t>
+        <w:t xml:space="preserve"> : symétrique, transitif. Pas reflexif, sinon s’applique à toutes les classes du modèle, y compris celle pour qui la notion de couleur n’a pas de sens (les pays par exemple)</w:t>
       </w:r>
     </w:p>
     <w:p>
@@ -5890,7 +6132,116 @@
           <w:szCs w:val="23"/>
           <w:rtl w:val="0"/>
         </w:rPr>
-        <w:t xml:space="preserve"> : inverse de aMoinsDeSatellitesQue, transitif mais pas symétrique.</w:t>
+        <w:t xml:space="preserve"> : inverse de </w:t>
+      </w:r>
+      <w:r>
+        <w:rPr>
+          <w:b w:val="1"/>
+          <w:color w:val="1d1c1d"/>
+          <w:sz w:val="23"/>
+          <w:szCs w:val="23"/>
+          <w:rtl w:val="0"/>
+        </w:rPr>
+        <w:t xml:space="preserve">aMoinsDeSatellitesQue,</w:t>
+      </w:r>
+      <w:r>
+        <w:rPr>
+          <w:color w:val="1d1c1d"/>
+          <w:sz w:val="23"/>
+          <w:szCs w:val="23"/>
+          <w:rtl w:val="0"/>
+        </w:rPr>
+        <w:t xml:space="preserve"> transitif mais pas symétrique. C’est une relation d’ordre.</w:t>
+      </w:r>
+    </w:p>
+    <w:p>
+      <w:pPr>
+        <w:shd w:fill="f8f8f8" w:val="clear"/>
+        <w:rPr>
+          <w:color w:val="1d1c1d"/>
+          <w:sz w:val="23"/>
+          <w:szCs w:val="23"/>
+        </w:rPr>
+      </w:pPr>
+      <w:r>
+        <w:rPr>
+          <w:rtl w:val="0"/>
+        </w:rPr>
+      </w:r>
+    </w:p>
+    <w:p>
+      <w:pPr>
+        <w:shd w:fill="f8f8f8" w:val="clear"/>
+        <w:rPr>
+          <w:b w:val="1"/>
+          <w:color w:val="1d1c1d"/>
+          <w:sz w:val="23"/>
+          <w:szCs w:val="23"/>
+        </w:rPr>
+      </w:pPr>
+      <w:r>
+        <w:rPr>
+          <w:b w:val="1"/>
+          <w:color w:val="1d1c1d"/>
+          <w:sz w:val="23"/>
+          <w:szCs w:val="23"/>
+          <w:rtl w:val="0"/>
+        </w:rPr>
+        <w:t xml:space="preserve">ALancé</w:t>
+      </w:r>
+      <w:r>
+        <w:rPr>
+          <w:color w:val="1d1c1d"/>
+          <w:sz w:val="23"/>
+          <w:szCs w:val="23"/>
+          <w:rtl w:val="0"/>
+        </w:rPr>
+        <w:t xml:space="preserve"> : inverse de </w:t>
+      </w:r>
+      <w:r>
+        <w:rPr>
+          <w:b w:val="1"/>
+          <w:color w:val="1d1c1d"/>
+          <w:sz w:val="23"/>
+          <w:szCs w:val="23"/>
+          <w:rtl w:val="0"/>
+        </w:rPr>
+        <w:t xml:space="preserve">AétéLancépar</w:t>
+      </w:r>
+    </w:p>
+    <w:p>
+      <w:pPr>
+        <w:shd w:fill="f8f8f8" w:val="clear"/>
+        <w:rPr>
+          <w:b w:val="1"/>
+          <w:color w:val="1d1c1d"/>
+          <w:sz w:val="23"/>
+          <w:szCs w:val="23"/>
+        </w:rPr>
+      </w:pPr>
+      <w:r>
+        <w:rPr>
+          <w:rtl w:val="0"/>
+        </w:rPr>
+      </w:r>
+    </w:p>
+    <w:p>
+      <w:pPr>
+        <w:shd w:fill="f8f8f8" w:val="clear"/>
+        <w:rPr>
+          <w:color w:val="1d1c1d"/>
+          <w:sz w:val="23"/>
+          <w:szCs w:val="23"/>
+        </w:rPr>
+      </w:pPr>
+      <w:r>
+        <w:rPr>
+          <w:color w:val="1d1c1d"/>
+          <w:sz w:val="23"/>
+          <w:szCs w:val="23"/>
+          <w:rtl w:val="0"/>
+        </w:rPr>
+        <w:t xml:space="preserve">Nous aurions aimé pouvoir composer les relations, comme ALancé et Avisité, pour pouvoir relier une astre à un pays porteur d’une mission (par exemple USA a lancé Juno, Juno a visité Jupiter, donc USA a visité Jupiter), mais nous n’avons pas trouvé comment faire. </w:t>
       </w:r>
     </w:p>
     <w:p>
@@ -5913,7 +6264,7 @@
         <w:pStyle w:val="Heading1"/>
         <w:rPr/>
       </w:pPr>
-      <w:bookmarkStart w:colFirst="0" w:colLast="0" w:name="_st27qjhjek7j" w:id="11"/>
+      <w:bookmarkStart w:colFirst="0" w:colLast="0" w:name="_c43ewv58nrsi" w:id="11"/>
       <w:bookmarkEnd w:id="11"/>
       <w:r>
         <w:rPr>
@@ -6077,7 +6428,7 @@
           <w:szCs w:val="23"/>
           <w:rtl w:val="0"/>
         </w:rPr>
-        <w:t xml:space="preserve">Nous voyons que Jupiter a plus de satellites que Mars car Jupiter en a plus que Saturne, et Saturne en a plus que Mars. Les satellites de Jupiter sont également déduits, ainsi que les sondes qui ont survolé cette géante gazeuse.</w:t>
+        <w:t xml:space="preserve">Nous voyons que Jupiter a plus de satellites que Mars car Jupiter en a plus que Saturne, et Saturne en a plus que Mars. Les satellites de Jupiter sont également déduits car nous avons renseigné pour chaque satellite autour de quelle planète il tourne, ce qui permet d’inférer lesquels Jupiter a comme satellites. De même, nous avons renseigné pour chaque sonde quel corps elle a visité, ce qui nous permet d’inférer par quelles sondes cette géante gazeuze a été visitée..</w:t>
       </w:r>
     </w:p>
     <w:p>
@@ -6114,12 +6465,12 @@
           <wp:inline distB="114300" distT="114300" distL="114300" distR="114300">
             <wp:extent cx="5731200" cy="3822700"/>
             <wp:effectExtent b="0" l="0" r="0" t="0"/>
-            <wp:docPr id="6" name="image7.png"/>
+            <wp:docPr id="6" name="image3.png"/>
             <a:graphic>
               <a:graphicData uri="http://schemas.openxmlformats.org/drawingml/2006/picture">
                 <pic:pic>
                   <pic:nvPicPr>
-                    <pic:cNvPr id="0" name="image7.png"/>
+                    <pic:cNvPr id="0" name="image3.png"/>
                     <pic:cNvPicPr preferRelativeResize="0"/>
                   </pic:nvPicPr>
                   <pic:blipFill>
@@ -6342,12 +6693,12 @@
           <wp:inline distB="114300" distT="114300" distL="114300" distR="114300">
             <wp:extent cx="5731200" cy="3098800"/>
             <wp:effectExtent b="0" l="0" r="0" t="0"/>
-            <wp:docPr id="10" name="image2.png"/>
+            <wp:docPr id="10" name="image5.png"/>
             <a:graphic>
               <a:graphicData uri="http://schemas.openxmlformats.org/drawingml/2006/picture">
                 <pic:pic>
                   <pic:nvPicPr>
-                    <pic:cNvPr id="0" name="image2.png"/>
+                    <pic:cNvPr id="0" name="image5.png"/>
                     <pic:cNvPicPr preferRelativeResize="0"/>
                   </pic:nvPicPr>
                   <pic:blipFill>
@@ -6408,7 +6759,7 @@
           <w:szCs w:val="23"/>
           <w:rtl w:val="0"/>
         </w:rPr>
-        <w:t xml:space="preserve">Par symétrie également on obtient que Hypérion est en résonance orbitale avec Encelade puisqu’on a indiqué qu’Enselade était en résonance avec Hypérion. Ce qu’on peut visualiser ci-dessous.</w:t>
+        <w:t xml:space="preserve">Par symétrie également on obtient que Hypérion est en résonance orbitale avec Encelade puisqu’on a indiqué qu’Encelade était en résonance avec Hypérion. Ce qu’on peut visualiser ci-dessous.</w:t>
       </w:r>
     </w:p>
     <w:p>
@@ -6528,7 +6879,7 @@
         <w:rPr>
           <w:rtl w:val="0"/>
         </w:rPr>
-        <w:t xml:space="preserve">Retrouver la Terre et Venus</w:t>
+        <w:t xml:space="preserve">Retrouver la Terre et Vénus</w:t>
       </w:r>
     </w:p>
     <w:p>
@@ -6609,12 +6960,12 @@
           <wp:inline distB="114300" distT="114300" distL="114300" distR="114300">
             <wp:extent cx="5731200" cy="3492500"/>
             <wp:effectExtent b="0" l="0" r="0" t="0"/>
-            <wp:docPr id="11" name="image5.png"/>
+            <wp:docPr id="11" name="image2.png"/>
             <a:graphic>
               <a:graphicData uri="http://schemas.openxmlformats.org/drawingml/2006/picture">
                 <pic:pic>
                   <pic:nvPicPr>
-                    <pic:cNvPr id="0" name="image5.png"/>
+                    <pic:cNvPr id="0" name="image2.png"/>
                     <pic:cNvPicPr preferRelativeResize="0"/>
                   </pic:nvPicPr>
                   <pic:blipFill>
@@ -6787,12 +7138,12 @@
           <wp:inline distB="114300" distT="114300" distL="114300" distR="114300">
             <wp:extent cx="5731200" cy="3746500"/>
             <wp:effectExtent b="0" l="0" r="0" t="0"/>
-            <wp:docPr id="5" name="image8.png"/>
+            <wp:docPr id="5" name="image4.png"/>
             <a:graphic>
               <a:graphicData uri="http://schemas.openxmlformats.org/drawingml/2006/picture">
                 <pic:pic>
                   <pic:nvPicPr>
-                    <pic:cNvPr id="0" name="image8.png"/>
+                    <pic:cNvPr id="0" name="image4.png"/>
                     <pic:cNvPicPr preferRelativeResize="0"/>
                   </pic:nvPicPr>
                   <pic:blipFill>
@@ -7003,12 +7354,12 @@
           <wp:inline distB="114300" distT="114300" distL="114300" distR="114300">
             <wp:extent cx="5731200" cy="2933700"/>
             <wp:effectExtent b="0" l="0" r="0" t="0"/>
-            <wp:docPr id="8" name="image3.png"/>
+            <wp:docPr id="8" name="image9.png"/>
             <a:graphic>
               <a:graphicData uri="http://schemas.openxmlformats.org/drawingml/2006/picture">
                 <pic:pic>
                   <pic:nvPicPr>
-                    <pic:cNvPr id="0" name="image3.png"/>
+                    <pic:cNvPr id="0" name="image9.png"/>
                     <pic:cNvPicPr preferRelativeResize="0"/>
                   </pic:nvPicPr>
                   <pic:blipFill>
@@ -7134,12 +7485,12 @@
           <wp:inline distB="114300" distT="114300" distL="114300" distR="114300">
             <wp:extent cx="6166367" cy="2888828"/>
             <wp:effectExtent b="0" l="0" r="0" t="0"/>
-            <wp:docPr id="9" name="image9.png"/>
+            <wp:docPr id="9" name="image6.png"/>
             <a:graphic>
               <a:graphicData uri="http://schemas.openxmlformats.org/drawingml/2006/picture">
                 <pic:pic>
                   <pic:nvPicPr>
-                    <pic:cNvPr id="0" name="image9.png"/>
+                    <pic:cNvPr id="0" name="image6.png"/>
                     <pic:cNvPicPr preferRelativeResize="0"/>
                   </pic:nvPicPr>
                   <pic:blipFill>
@@ -7213,12 +7564,12 @@
           <wp:inline distB="114300" distT="114300" distL="114300" distR="114300">
             <wp:extent cx="5731200" cy="2959100"/>
             <wp:effectExtent b="0" l="0" r="0" t="0"/>
-            <wp:docPr id="7" name="image6.png"/>
+            <wp:docPr id="7" name="image8.png"/>
             <a:graphic>
               <a:graphicData uri="http://schemas.openxmlformats.org/drawingml/2006/picture">
                 <pic:pic>
                   <pic:nvPicPr>
-                    <pic:cNvPr id="0" name="image6.png"/>
+                    <pic:cNvPr id="0" name="image8.png"/>
                     <pic:cNvPicPr preferRelativeResize="0"/>
                   </pic:nvPicPr>
                   <pic:blipFill>
@@ -7282,12 +7633,12 @@
           <wp:inline distB="114300" distT="114300" distL="114300" distR="114300">
             <wp:extent cx="5731200" cy="2286000"/>
             <wp:effectExtent b="0" l="0" r="0" t="0"/>
-            <wp:docPr id="1" name="image4.png"/>
+            <wp:docPr id="1" name="image7.png"/>
             <a:graphic>
               <a:graphicData uri="http://schemas.openxmlformats.org/drawingml/2006/picture">
                 <pic:pic>
                   <pic:nvPicPr>
-                    <pic:cNvPr id="0" name="image4.png"/>
+                    <pic:cNvPr id="0" name="image7.png"/>
                     <pic:cNvPicPr preferRelativeResize="0"/>
                   </pic:nvPicPr>
                   <pic:blipFill>
@@ -7371,12 +7722,12 @@
           <wp:inline distB="114300" distT="114300" distL="114300" distR="114300">
             <wp:extent cx="5731200" cy="3136900"/>
             <wp:effectExtent b="0" l="0" r="0" t="0"/>
-            <wp:docPr id="2" name="image10.png"/>
+            <wp:docPr id="2" name="image11.png"/>
             <a:graphic>
               <a:graphicData uri="http://schemas.openxmlformats.org/drawingml/2006/picture">
                 <pic:pic>
                   <pic:nvPicPr>
-                    <pic:cNvPr id="0" name="image10.png"/>
+                    <pic:cNvPr id="0" name="image11.png"/>
                     <pic:cNvPicPr preferRelativeResize="0"/>
                   </pic:nvPicPr>
                   <pic:blipFill>
@@ -7854,7 +8205,7 @@
         <w:szCs w:val="18"/>
         <w:rtl w:val="0"/>
       </w:rPr>
-      <w:t xml:space="preserve">Rapport IA301 - Practical work on decision trees and ontologies - v1.0</w:t>
+      <w:t xml:space="preserve">Rapport IA301 - Practical work on decision trees and ontologies - v1.2</w:t>
       <w:tab/>
       <w:tab/>
       <w:tab/>

</xml_diff>